<commit_message>
Knowledge beacon workflow documentation updated
</commit_message>
<xml_diff>
--- a/docs/Knowledge_Beacon_Workflow.docx
+++ b/docs/Knowledge_Beacon_Workflow.docx
@@ -44,10 +44,21 @@
         <w:pStyle w:val="Heading1"/>
       </w:pPr>
       <w:r>
-        <w:t xml:space="preserve">Discover </w:t>
-      </w:r>
-      <w:r>
-        <w:t>available data types</w:t>
+        <w:t xml:space="preserve">Discover available </w:t>
+      </w:r>
+      <w:r>
+        <w:t>semantics</w:t>
+      </w:r>
+    </w:p>
+    <w:p>
+      <w:pPr>
+        <w:pStyle w:val="Heading2"/>
+      </w:pPr>
+      <w:r>
+        <w:t>Concept (“Data”) T</w:t>
+      </w:r>
+      <w:r>
+        <w:t>ypes</w:t>
       </w:r>
     </w:p>
     <w:p>
@@ -62,10 +73,7 @@
         <w:t>Input:</w:t>
       </w:r>
       <w:r>
-        <w:t xml:space="preserve"> </w:t>
-      </w:r>
-      <w:r>
-        <w:t>none</w:t>
+        <w:t xml:space="preserve"> none</w:t>
       </w:r>
     </w:p>
     <w:p>
@@ -80,10 +88,13 @@
         <w:t>Output:</w:t>
       </w:r>
       <w:r>
-        <w:t xml:space="preserve"> </w:t>
-      </w:r>
-      <w:r>
-        <w:t>(JSON) list of data types known by the system, with code ‘id’, (optional) URL to the associated concept, and ‘frequency’ of use in the knowledge beacon, e.g.</w:t>
+        <w:t xml:space="preserve"> (JSON) list of data types known by the </w:t>
+      </w:r>
+      <w:r>
+        <w:t>beacon</w:t>
+      </w:r>
+      <w:r>
+        <w:t>, with code ‘id’, (optional) URL to the associated concept, and ‘frequency’ of use in the knowledge beacon, e.g.</w:t>
       </w:r>
     </w:p>
     <w:p>
@@ -143,7 +154,41 @@
         <w:rPr>
           <w:rFonts w:ascii="Courier New" w:hAnsi="Courier New" w:cs="Courier New"/>
         </w:rPr>
-        <w:t xml:space="preserve">    "id": "GENE",</w:t>
+        <w:t xml:space="preserve">    "id": "</w:t>
+      </w:r>
+      <w:proofErr w:type="spellStart"/>
+      <w:r>
+        <w:rPr>
+          <w:rFonts w:ascii="Courier New" w:hAnsi="Courier New" w:cs="Courier New"/>
+        </w:rPr>
+        <w:t>umls_</w:t>
+      </w:r>
+      <w:proofErr w:type="gramStart"/>
+      <w:r>
+        <w:rPr>
+          <w:rFonts w:ascii="Courier New" w:hAnsi="Courier New" w:cs="Courier New"/>
+        </w:rPr>
+        <w:t>sg</w:t>
+      </w:r>
+      <w:r>
+        <w:rPr>
+          <w:rFonts w:ascii="Courier New" w:hAnsi="Courier New" w:cs="Courier New"/>
+        </w:rPr>
+        <w:t>:</w:t>
+      </w:r>
+      <w:r>
+        <w:rPr>
+          <w:rFonts w:ascii="Courier New" w:hAnsi="Courier New" w:cs="Courier New"/>
+        </w:rPr>
+        <w:t>GENE</w:t>
+      </w:r>
+      <w:proofErr w:type="spellEnd"/>
+      <w:proofErr w:type="gramEnd"/>
+      <w:r>
+        <w:rPr>
+          <w:rFonts w:ascii="Courier New" w:hAnsi="Courier New" w:cs="Courier New"/>
+        </w:rPr>
+        <w:t>",</w:t>
       </w:r>
     </w:p>
     <w:p>
@@ -278,19 +323,279 @@
     </w:p>
     <w:p>
       <w:pPr>
-        <w:pStyle w:val="Heading1"/>
-      </w:pPr>
-      <w:r>
-        <w:t>Discover a list of candidate concepts</w:t>
-      </w:r>
-      <w:r>
-        <w:t xml:space="preserve"> of interest (by keyword)</w:t>
-      </w:r>
+        <w:pStyle w:val="Heading2"/>
+      </w:pPr>
+      <w:r>
+        <w:t>Predicates</w:t>
+      </w:r>
+    </w:p>
+    <w:p>
+      <w:pPr>
+        <w:spacing w:after="120"/>
+        <w:ind w:left="720"/>
+      </w:pPr>
+      <w:r>
+        <w:rPr>
+          <w:b/>
+        </w:rPr>
+        <w:t>Input:</w:t>
+      </w:r>
+      <w:r>
+        <w:t xml:space="preserve"> none</w:t>
+      </w:r>
+    </w:p>
+    <w:p>
+      <w:pPr>
+        <w:spacing w:after="120"/>
+        <w:ind w:left="720"/>
+      </w:pPr>
+      <w:r>
+        <w:rPr>
+          <w:b/>
+        </w:rPr>
+        <w:t>Output:</w:t>
+      </w:r>
+      <w:r>
+        <w:t xml:space="preserve"> (JSON) list of</w:t>
+      </w:r>
+      <w:r>
+        <w:t xml:space="preserve"> predicate</w:t>
+      </w:r>
+      <w:r>
+        <w:t xml:space="preserve"> </w:t>
+      </w:r>
+      <w:r>
+        <w:t>relationships used</w:t>
+      </w:r>
+      <w:r>
+        <w:t xml:space="preserve"> by the </w:t>
+      </w:r>
+      <w:r>
+        <w:t>beacon</w:t>
+      </w:r>
+      <w:r>
+        <w:t>, with code ‘id’, (optional) URL to the associated concept, and ‘frequency’ of use in the knowledge beacon, e.g.</w:t>
+      </w:r>
+    </w:p>
+    <w:p>
+      <w:pPr>
+        <w:spacing w:after="0"/>
+        <w:ind w:left="720" w:firstLine="720"/>
+        <w:rPr>
+          <w:rFonts w:ascii="Courier New" w:hAnsi="Courier New" w:cs="Courier New"/>
+        </w:rPr>
+      </w:pPr>
+      <w:r>
+        <w:rPr>
+          <w:rFonts w:ascii="Courier New" w:hAnsi="Courier New" w:cs="Courier New"/>
+        </w:rPr>
+        <w:t>[</w:t>
+      </w:r>
+    </w:p>
+    <w:p>
+      <w:pPr>
+        <w:spacing w:after="0"/>
+        <w:ind w:left="1440" w:firstLine="720"/>
+        <w:rPr>
+          <w:rFonts w:ascii="Courier New" w:hAnsi="Courier New" w:cs="Courier New"/>
+        </w:rPr>
+      </w:pPr>
+      <w:r>
+        <w:rPr>
+          <w:rFonts w:ascii="Courier New" w:hAnsi="Courier New" w:cs="Courier New"/>
+        </w:rPr>
+        <w:t>…</w:t>
+      </w:r>
+    </w:p>
+    <w:p>
+      <w:pPr>
+        <w:spacing w:after="0"/>
+        <w:ind w:left="1440" w:firstLine="720"/>
+        <w:rPr>
+          <w:rFonts w:ascii="Courier New" w:hAnsi="Courier New" w:cs="Courier New"/>
+        </w:rPr>
+      </w:pPr>
+      <w:r>
+        <w:rPr>
+          <w:rFonts w:ascii="Courier New" w:hAnsi="Courier New" w:cs="Courier New"/>
+        </w:rPr>
+        <w:t xml:space="preserve">  {</w:t>
+      </w:r>
+    </w:p>
+    <w:p>
+      <w:pPr>
+        <w:spacing w:after="0"/>
+        <w:ind w:left="1440" w:firstLine="720"/>
+        <w:rPr>
+          <w:rFonts w:ascii="Courier New" w:hAnsi="Courier New" w:cs="Courier New"/>
+        </w:rPr>
+      </w:pPr>
+      <w:r>
+        <w:rPr>
+          <w:rFonts w:ascii="Courier New" w:hAnsi="Courier New" w:cs="Courier New"/>
+        </w:rPr>
+        <w:t xml:space="preserve">    "id": "GENE",</w:t>
+      </w:r>
+    </w:p>
+    <w:p>
+      <w:pPr>
+        <w:spacing w:after="0"/>
+        <w:ind w:left="1440" w:firstLine="720"/>
+        <w:rPr>
+          <w:rFonts w:ascii="Courier New" w:hAnsi="Courier New" w:cs="Courier New"/>
+        </w:rPr>
+      </w:pPr>
+      <w:r>
+        <w:rPr>
+          <w:rFonts w:ascii="Courier New" w:hAnsi="Courier New" w:cs="Courier New"/>
+        </w:rPr>
+        <w:t xml:space="preserve">    "</w:t>
+      </w:r>
+      <w:proofErr w:type="spellStart"/>
+      <w:r>
+        <w:rPr>
+          <w:rFonts w:ascii="Courier New" w:hAnsi="Courier New" w:cs="Courier New"/>
+        </w:rPr>
+        <w:t>idmap</w:t>
+      </w:r>
+      <w:proofErr w:type="spellEnd"/>
+      <w:r>
+        <w:rPr>
+          <w:rFonts w:ascii="Courier New" w:hAnsi="Courier New" w:cs="Courier New"/>
+        </w:rPr>
+        <w:t>": null,</w:t>
+      </w:r>
+    </w:p>
+    <w:p>
+      <w:pPr>
+        <w:spacing w:after="0"/>
+        <w:ind w:left="1440" w:firstLine="720"/>
+        <w:rPr>
+          <w:rFonts w:ascii="Courier New" w:hAnsi="Courier New" w:cs="Courier New"/>
+        </w:rPr>
+      </w:pPr>
+      <w:r>
+        <w:rPr>
+          <w:rFonts w:ascii="Courier New" w:hAnsi="Courier New" w:cs="Courier New"/>
+        </w:rPr>
+        <w:t xml:space="preserve">    "frequency": 17713</w:t>
+      </w:r>
+    </w:p>
+    <w:p>
+      <w:pPr>
+        <w:spacing w:after="0"/>
+        <w:ind w:left="1440" w:firstLine="720"/>
+        <w:rPr>
+          <w:rFonts w:ascii="Courier New" w:hAnsi="Courier New" w:cs="Courier New"/>
+        </w:rPr>
+      </w:pPr>
+      <w:r>
+        <w:rPr>
+          <w:rFonts w:ascii="Courier New" w:hAnsi="Courier New" w:cs="Courier New"/>
+        </w:rPr>
+        <w:t xml:space="preserve">  },</w:t>
+      </w:r>
+    </w:p>
+    <w:p>
+      <w:pPr>
+        <w:spacing w:after="0"/>
+        <w:ind w:left="1440" w:firstLine="720"/>
+        <w:rPr>
+          <w:rFonts w:ascii="Courier New" w:hAnsi="Courier New" w:cs="Courier New"/>
+        </w:rPr>
+      </w:pPr>
+      <w:r>
+        <w:rPr>
+          <w:rFonts w:ascii="Courier New" w:hAnsi="Courier New" w:cs="Courier New"/>
+        </w:rPr>
+        <w:t>…</w:t>
+      </w:r>
+    </w:p>
+    <w:p>
+      <w:pPr>
+        <w:spacing w:after="0"/>
+        <w:ind w:left="720" w:firstLine="720"/>
+        <w:rPr>
+          <w:rFonts w:ascii="Courier New" w:hAnsi="Courier New" w:cs="Courier New"/>
+        </w:rPr>
+      </w:pPr>
+      <w:r>
+        <w:rPr>
+          <w:rFonts w:ascii="Courier New" w:hAnsi="Courier New" w:cs="Courier New"/>
+        </w:rPr>
+        <w:t>]</w:t>
+      </w:r>
+    </w:p>
+    <w:p>
+      <w:pPr>
+        <w:spacing w:after="120"/>
+        <w:ind w:left="720"/>
+      </w:pPr>
+      <w:r>
+        <w:rPr>
+          <w:b/>
+        </w:rPr>
+        <w:t>API endpoint:</w:t>
+      </w:r>
+      <w:r>
+        <w:t xml:space="preserve"> </w:t>
+      </w:r>
+    </w:p>
+    <w:p>
+      <w:pPr>
+        <w:ind w:left="720" w:firstLine="720"/>
+        <w:rPr>
+          <w:rFonts w:ascii="Courier New" w:hAnsi="Courier New" w:cs="Courier New"/>
+        </w:rPr>
+      </w:pPr>
+      <w:r>
+        <w:rPr>
+          <w:rFonts w:ascii="Courier New" w:hAnsi="Courier New" w:cs="Courier New"/>
+        </w:rPr>
+        <w:t xml:space="preserve">GET </w:t>
+      </w:r>
+      <w:r>
+        <w:rPr>
+          <w:rFonts w:ascii="Courier New" w:hAnsi="Courier New" w:cs="Courier New"/>
+        </w:rPr>
+        <w:t>/</w:t>
+      </w:r>
+      <w:r>
+        <w:rPr>
+          <w:rFonts w:ascii="Courier New" w:hAnsi="Courier New" w:cs="Courier New"/>
+        </w:rPr>
+        <w:t>types</w:t>
+      </w:r>
+    </w:p>
+    <w:p>
+      <w:pPr>
+        <w:ind w:left="720" w:firstLine="720"/>
+        <w:rPr>
+          <w:rFonts w:ascii="Courier New" w:hAnsi="Courier New" w:cs="Courier New"/>
+        </w:rPr>
+      </w:pPr>
+    </w:p>
+    <w:p>
+      <w:pPr>
+        <w:ind w:left="720" w:firstLine="720"/>
+        <w:rPr>
+          <w:rFonts w:ascii="Courier New" w:hAnsi="Courier New" w:cs="Courier New"/>
+        </w:rPr>
+      </w:pPr>
       <w:bookmarkStart w:id="0" w:name="_GoBack"/>
       <w:bookmarkEnd w:id="0"/>
     </w:p>
     <w:p>
       <w:pPr>
+        <w:pStyle w:val="Heading1"/>
+      </w:pPr>
+      <w:r>
+        <w:lastRenderedPageBreak/>
+        <w:t>Discover a list of candidate concepts of interest (by keyword)</w:t>
+      </w:r>
+    </w:p>
+    <w:p>
+      <w:pPr>
         <w:spacing w:after="120"/>
         <w:ind w:left="720"/>
       </w:pPr>
@@ -547,7 +852,6 @@
         <w:pStyle w:val="Heading2"/>
       </w:pPr>
       <w:r>
-        <w:lastRenderedPageBreak/>
         <w:t>S</w:t>
       </w:r>
       <w:r>
@@ -890,6 +1194,7 @@
         <w:spacing w:after="120"/>
       </w:pPr>
       <w:r>
+        <w:lastRenderedPageBreak/>
         <w:t>Iterative discover</w:t>
       </w:r>
       <w:r>
@@ -1454,7 +1759,6 @@
         <w:spacing w:after="240"/>
       </w:pPr>
       <w:r>
-        <w:lastRenderedPageBreak/>
         <w:t>User selects a specific statement to get at evidence</w:t>
       </w:r>
     </w:p>
@@ -2155,6 +2459,7 @@
     <w:lsdException w:name="HTML Sample" w:semiHidden="1" w:unhideWhenUsed="1"/>
     <w:lsdException w:name="HTML Typewriter" w:semiHidden="1" w:unhideWhenUsed="1"/>
     <w:lsdException w:name="HTML Variable" w:semiHidden="1" w:unhideWhenUsed="1"/>
+    <w:lsdException w:name="Normal Table" w:semiHidden="1" w:unhideWhenUsed="1"/>
     <w:lsdException w:name="annotation subject" w:semiHidden="1" w:unhideWhenUsed="1"/>
     <w:lsdException w:name="No List" w:semiHidden="1" w:unhideWhenUsed="1"/>
     <w:lsdException w:name="Outline List 1" w:semiHidden="1" w:unhideWhenUsed="1"/>
@@ -2201,8 +2506,10 @@
     <w:lsdException w:name="Table Subtle 2" w:semiHidden="1" w:unhideWhenUsed="1"/>
     <w:lsdException w:name="Table Web 1" w:semiHidden="1" w:unhideWhenUsed="1"/>
     <w:lsdException w:name="Table Web 2" w:semiHidden="1" w:unhideWhenUsed="1"/>
+    <w:lsdException w:name="Table Web 3" w:semiHidden="1" w:unhideWhenUsed="1"/>
     <w:lsdException w:name="Balloon Text" w:semiHidden="1" w:unhideWhenUsed="1"/>
     <w:lsdException w:name="Table Grid" w:uiPriority="59"/>
+    <w:lsdException w:name="Table Theme" w:semiHidden="1" w:unhideWhenUsed="1"/>
     <w:lsdException w:name="Placeholder Text" w:semiHidden="1"/>
     <w:lsdException w:name="No Spacing" w:uiPriority="1" w:qFormat="1"/>
     <w:lsdException w:name="Light Shading" w:uiPriority="60"/>
@@ -3242,7 +3549,7 @@
 </file>
 
 <file path=customXml/itemProps1.xml><?xml version="1.0" encoding="utf-8"?>
-<ds:datastoreItem xmlns:ds="http://schemas.openxmlformats.org/officeDocument/2006/customXml" ds:itemID="{E819644E-5573-411A-A50C-C678DFFF28E9}">
+<ds:datastoreItem xmlns:ds="http://schemas.openxmlformats.org/officeDocument/2006/customXml" ds:itemID="{A3AF0AC0-D3F8-47F7-B478-E6AEB4B916DE}">
   <ds:schemaRefs>
     <ds:schemaRef ds:uri="http://schemas.openxmlformats.org/officeDocument/2006/bibliography"/>
   </ds:schemaRefs>

</xml_diff>

<commit_message>
Update documents and diagrams for Knowledge Beacon API
</commit_message>
<xml_diff>
--- a/docs/Knowledge_Beacon_Workflow.docx
+++ b/docs/Knowledge_Beacon_Workflow.docx
@@ -55,10 +55,7 @@
         <w:pStyle w:val="Heading2"/>
       </w:pPr>
       <w:r>
-        <w:t>Concept (“Data”) T</w:t>
-      </w:r>
-      <w:r>
-        <w:t>ypes</w:t>
+        <w:t>Concept (“Data”) Types</w:t>
       </w:r>
     </w:p>
     <w:p>
@@ -88,13 +85,48 @@
         <w:t>Output:</w:t>
       </w:r>
       <w:r>
-        <w:t xml:space="preserve"> (JSON) list of data types known by the </w:t>
+        <w:t xml:space="preserve"> (</w:t>
+      </w:r>
+      <w:r>
+        <w:t>JSON-encoded</w:t>
+      </w:r>
+      <w:r>
+        <w:t xml:space="preserve">) list of </w:t>
+      </w:r>
+      <w:r>
+        <w:t>concept categories</w:t>
+      </w:r>
+      <w:r>
+        <w:t xml:space="preserve"> known by the </w:t>
       </w:r>
       <w:r>
         <w:t>beacon</w:t>
       </w:r>
       <w:r>
-        <w:t>, with code ‘id’, (optional) URL to the associated concept, and ‘frequency’ of use in the knowledge beacon, e.g.</w:t>
+        <w:t xml:space="preserve">, with code ‘id’, (optional) </w:t>
+      </w:r>
+      <w:proofErr w:type="spellStart"/>
+      <w:r>
+        <w:t>uri</w:t>
+      </w:r>
+      <w:proofErr w:type="spellEnd"/>
+      <w:r>
+        <w:t xml:space="preserve"> to the associated concept, and ‘frequency’ of use in the knowledge beacon, e.g.</w:t>
+      </w:r>
+    </w:p>
+    <w:p>
+      <w:pPr>
+        <w:spacing w:after="0"/>
+        <w:ind w:firstLine="720"/>
+        <w:rPr>
+          <w:rFonts w:ascii="Courier New" w:hAnsi="Courier New" w:cs="Courier New"/>
+        </w:rPr>
+      </w:pPr>
+      <w:r>
+        <w:rPr>
+          <w:rFonts w:ascii="Courier New" w:hAnsi="Courier New" w:cs="Courier New"/>
+        </w:rPr>
+        <w:t>[</w:t>
       </w:r>
     </w:p>
     <w:p>
@@ -109,43 +141,78 @@
         <w:rPr>
           <w:rFonts w:ascii="Courier New" w:hAnsi="Courier New" w:cs="Courier New"/>
         </w:rPr>
-        <w:t>[</w:t>
-      </w:r>
-    </w:p>
-    <w:p>
-      <w:pPr>
-        <w:spacing w:after="0"/>
-        <w:ind w:left="1440" w:firstLine="720"/>
-        <w:rPr>
-          <w:rFonts w:ascii="Courier New" w:hAnsi="Courier New" w:cs="Courier New"/>
-        </w:rPr>
-      </w:pPr>
-      <w:r>
-        <w:rPr>
-          <w:rFonts w:ascii="Courier New" w:hAnsi="Courier New" w:cs="Courier New"/>
-        </w:rPr>
         <w:t>…</w:t>
       </w:r>
     </w:p>
     <w:p>
       <w:pPr>
         <w:spacing w:after="0"/>
-        <w:ind w:left="1440" w:firstLine="720"/>
-        <w:rPr>
-          <w:rFonts w:ascii="Courier New" w:hAnsi="Courier New" w:cs="Courier New"/>
-        </w:rPr>
-      </w:pPr>
-      <w:r>
-        <w:rPr>
-          <w:rFonts w:ascii="Courier New" w:hAnsi="Courier New" w:cs="Courier New"/>
-        </w:rPr>
-        <w:t xml:space="preserve">  {</w:t>
-      </w:r>
-    </w:p>
-    <w:p>
-      <w:pPr>
-        <w:spacing w:after="0"/>
-        <w:ind w:left="1440" w:firstLine="720"/>
+        <w:ind w:left="720" w:firstLine="720"/>
+        <w:rPr>
+          <w:rFonts w:ascii="Courier New" w:hAnsi="Courier New" w:cs="Courier New"/>
+        </w:rPr>
+      </w:pPr>
+      <w:r>
+        <w:rPr>
+          <w:rFonts w:ascii="Courier New" w:hAnsi="Courier New" w:cs="Courier New"/>
+        </w:rPr>
+        <w:t xml:space="preserve">  </w:t>
+      </w:r>
+      <w:r>
+        <w:rPr>
+          <w:rFonts w:ascii="Courier New" w:hAnsi="Courier New" w:cs="Courier New"/>
+        </w:rPr>
+        <w:t>{</w:t>
+      </w:r>
+    </w:p>
+    <w:p>
+      <w:pPr>
+        <w:spacing w:after="0"/>
+        <w:ind w:left="720" w:firstLine="720"/>
+        <w:rPr>
+          <w:rFonts w:ascii="Courier New" w:hAnsi="Courier New" w:cs="Courier New"/>
+        </w:rPr>
+      </w:pPr>
+      <w:r>
+        <w:rPr>
+          <w:rFonts w:ascii="Courier New" w:hAnsi="Courier New" w:cs="Courier New"/>
+        </w:rPr>
+        <w:t xml:space="preserve">    "category": "</w:t>
+      </w:r>
+      <w:proofErr w:type="spellStart"/>
+      <w:r>
+        <w:rPr>
+          <w:rFonts w:ascii="Courier New" w:hAnsi="Courier New" w:cs="Courier New"/>
+        </w:rPr>
+        <w:t>chemical_substance</w:t>
+      </w:r>
+      <w:proofErr w:type="spellEnd"/>
+      <w:r>
+        <w:rPr>
+          <w:rFonts w:ascii="Courier New" w:hAnsi="Courier New" w:cs="Courier New"/>
+        </w:rPr>
+        <w:t>",</w:t>
+      </w:r>
+    </w:p>
+    <w:p>
+      <w:pPr>
+        <w:spacing w:after="0"/>
+        <w:ind w:left="720" w:firstLine="720"/>
+        <w:rPr>
+          <w:rFonts w:ascii="Courier New" w:hAnsi="Courier New" w:cs="Courier New"/>
+        </w:rPr>
+      </w:pPr>
+      <w:r>
+        <w:rPr>
+          <w:rFonts w:ascii="Courier New" w:hAnsi="Courier New" w:cs="Courier New"/>
+        </w:rPr>
+        <w:t xml:space="preserve">    "frequency": 58812,</w:t>
+      </w:r>
+    </w:p>
+    <w:p>
+      <w:pPr>
+        <w:spacing w:after="0"/>
+        <w:ind w:left="720" w:firstLine="720"/>
         <w:rPr>
           <w:rFonts w:ascii="Courier New" w:hAnsi="Courier New" w:cs="Courier New"/>
         </w:rPr>
@@ -157,30 +224,12 @@
         <w:t xml:space="preserve">    "id": "</w:t>
       </w:r>
       <w:proofErr w:type="spellStart"/>
-      <w:r>
-        <w:rPr>
-          <w:rFonts w:ascii="Courier New" w:hAnsi="Courier New" w:cs="Courier New"/>
-        </w:rPr>
-        <w:t>umls_</w:t>
-      </w:r>
       <w:proofErr w:type="gramStart"/>
       <w:r>
         <w:rPr>
           <w:rFonts w:ascii="Courier New" w:hAnsi="Courier New" w:cs="Courier New"/>
         </w:rPr>
-        <w:t>sg</w:t>
-      </w:r>
-      <w:r>
-        <w:rPr>
-          <w:rFonts w:ascii="Courier New" w:hAnsi="Courier New" w:cs="Courier New"/>
-        </w:rPr>
-        <w:t>:</w:t>
-      </w:r>
-      <w:r>
-        <w:rPr>
-          <w:rFonts w:ascii="Courier New" w:hAnsi="Courier New" w:cs="Courier New"/>
-        </w:rPr>
-        <w:t>GENE</w:t>
+        <w:t>BLM:ChemicalSubstance</w:t>
       </w:r>
       <w:proofErr w:type="spellEnd"/>
       <w:proofErr w:type="gramEnd"/>
@@ -194,7 +243,7 @@
     <w:p>
       <w:pPr>
         <w:spacing w:after="0"/>
-        <w:ind w:left="1440" w:firstLine="720"/>
+        <w:ind w:left="720" w:firstLine="720"/>
         <w:rPr>
           <w:rFonts w:ascii="Courier New" w:hAnsi="Courier New" w:cs="Courier New"/>
         </w:rPr>
@@ -210,35 +259,34 @@
         <w:rPr>
           <w:rFonts w:ascii="Courier New" w:hAnsi="Courier New" w:cs="Courier New"/>
         </w:rPr>
-        <w:t>idmap</w:t>
+        <w:t>uri</w:t>
       </w:r>
       <w:proofErr w:type="spellEnd"/>
       <w:r>
         <w:rPr>
           <w:rFonts w:ascii="Courier New" w:hAnsi="Courier New" w:cs="Courier New"/>
         </w:rPr>
-        <w:t>": null,</w:t>
-      </w:r>
-    </w:p>
-    <w:p>
-      <w:pPr>
-        <w:spacing w:after="0"/>
-        <w:ind w:left="1440" w:firstLine="720"/>
-        <w:rPr>
-          <w:rFonts w:ascii="Courier New" w:hAnsi="Courier New" w:cs="Courier New"/>
-        </w:rPr>
-      </w:pPr>
-      <w:r>
-        <w:rPr>
-          <w:rFonts w:ascii="Courier New" w:hAnsi="Courier New" w:cs="Courier New"/>
-        </w:rPr>
-        <w:t xml:space="preserve">    "frequency": 17713</w:t>
-      </w:r>
-    </w:p>
-    <w:p>
-      <w:pPr>
-        <w:spacing w:after="0"/>
-        <w:ind w:left="1440" w:firstLine="720"/>
+        <w:t>": "http://bioentity.io/vocab/</w:t>
+      </w:r>
+      <w:proofErr w:type="spellStart"/>
+      <w:r>
+        <w:rPr>
+          <w:rFonts w:ascii="Courier New" w:hAnsi="Courier New" w:cs="Courier New"/>
+        </w:rPr>
+        <w:t>ChemicalSubstance</w:t>
+      </w:r>
+      <w:proofErr w:type="spellEnd"/>
+      <w:r>
+        <w:rPr>
+          <w:rFonts w:ascii="Courier New" w:hAnsi="Courier New" w:cs="Courier New"/>
+        </w:rPr>
+        <w:t>"</w:t>
+      </w:r>
+    </w:p>
+    <w:p>
+      <w:pPr>
+        <w:spacing w:after="0"/>
+        <w:ind w:left="720" w:firstLine="720"/>
         <w:rPr>
           <w:rFonts w:ascii="Courier New" w:hAnsi="Courier New" w:cs="Courier New"/>
         </w:rPr>
@@ -253,7 +301,7 @@
     <w:p>
       <w:pPr>
         <w:spacing w:after="0"/>
-        <w:ind w:left="1440" w:firstLine="720"/>
+        <w:ind w:left="720" w:firstLine="720"/>
         <w:rPr>
           <w:rFonts w:ascii="Courier New" w:hAnsi="Courier New" w:cs="Courier New"/>
         </w:rPr>
@@ -268,7 +316,7 @@
     <w:p>
       <w:pPr>
         <w:spacing w:after="0"/>
-        <w:ind w:left="720" w:firstLine="720"/>
+        <w:ind w:firstLine="720"/>
         <w:rPr>
           <w:rFonts w:ascii="Courier New" w:hAnsi="Courier New" w:cs="Courier New"/>
         </w:rPr>
@@ -318,7 +366,7 @@
         <w:rPr>
           <w:rFonts w:ascii="Courier New" w:hAnsi="Courier New" w:cs="Courier New"/>
         </w:rPr>
-        <w:t>types</w:t>
+        <w:t>categories</w:t>
       </w:r>
     </w:p>
     <w:p>
@@ -356,25 +404,28 @@
         <w:t>Output:</w:t>
       </w:r>
       <w:r>
-        <w:t xml:space="preserve"> (JSON) list of</w:t>
-      </w:r>
-      <w:r>
-        <w:t xml:space="preserve"> predicate</w:t>
-      </w:r>
-      <w:r>
-        <w:t xml:space="preserve"> </w:t>
-      </w:r>
-      <w:r>
-        <w:t>relationships used</w:t>
-      </w:r>
-      <w:r>
-        <w:t xml:space="preserve"> by the </w:t>
-      </w:r>
-      <w:r>
-        <w:t>beacon</w:t>
-      </w:r>
-      <w:r>
-        <w:t>, with code ‘id’, (optional) URL to the associated concept, and ‘frequency’ of use in the knowledge beacon, e.g.</w:t>
+        <w:t xml:space="preserve"> (JSON-encoded) list of predicate relationships used by the beacon</w:t>
+      </w:r>
+      <w:r>
+        <w:t xml:space="preserve"> with similar information about predicates</w:t>
+      </w:r>
+      <w:r>
+        <w:t>.</w:t>
+      </w:r>
+    </w:p>
+    <w:p>
+      <w:pPr>
+        <w:spacing w:after="0"/>
+        <w:ind w:firstLine="720"/>
+        <w:rPr>
+          <w:rFonts w:ascii="Courier New" w:hAnsi="Courier New" w:cs="Courier New"/>
+        </w:rPr>
+      </w:pPr>
+      <w:r>
+        <w:rPr>
+          <w:rFonts w:ascii="Courier New" w:hAnsi="Courier New" w:cs="Courier New"/>
+        </w:rPr>
+        <w:t>[</w:t>
       </w:r>
     </w:p>
     <w:p>
@@ -389,28 +440,13 @@
         <w:rPr>
           <w:rFonts w:ascii="Courier New" w:hAnsi="Courier New" w:cs="Courier New"/>
         </w:rPr>
-        <w:t>[</w:t>
-      </w:r>
-    </w:p>
-    <w:p>
-      <w:pPr>
-        <w:spacing w:after="0"/>
-        <w:ind w:left="1440" w:firstLine="720"/>
-        <w:rPr>
-          <w:rFonts w:ascii="Courier New" w:hAnsi="Courier New" w:cs="Courier New"/>
-        </w:rPr>
-      </w:pPr>
-      <w:r>
-        <w:rPr>
-          <w:rFonts w:ascii="Courier New" w:hAnsi="Courier New" w:cs="Courier New"/>
-        </w:rPr>
         <w:t>…</w:t>
       </w:r>
     </w:p>
     <w:p>
       <w:pPr>
         <w:spacing w:after="0"/>
-        <w:ind w:left="1440" w:firstLine="720"/>
+        <w:ind w:left="720" w:firstLine="720"/>
         <w:rPr>
           <w:rFonts w:ascii="Courier New" w:hAnsi="Courier New" w:cs="Courier New"/>
         </w:rPr>
@@ -425,22 +461,44 @@
     <w:p>
       <w:pPr>
         <w:spacing w:after="0"/>
-        <w:ind w:left="1440" w:firstLine="720"/>
-        <w:rPr>
-          <w:rFonts w:ascii="Courier New" w:hAnsi="Courier New" w:cs="Courier New"/>
-        </w:rPr>
-      </w:pPr>
-      <w:r>
-        <w:rPr>
-          <w:rFonts w:ascii="Courier New" w:hAnsi="Courier New" w:cs="Courier New"/>
-        </w:rPr>
-        <w:t xml:space="preserve">    "id": "GENE",</w:t>
-      </w:r>
-    </w:p>
-    <w:p>
-      <w:pPr>
-        <w:spacing w:after="0"/>
-        <w:ind w:left="1440" w:firstLine="720"/>
+        <w:ind w:left="720" w:firstLine="720"/>
+        <w:rPr>
+          <w:rFonts w:ascii="Courier New" w:hAnsi="Courier New" w:cs="Courier New"/>
+        </w:rPr>
+      </w:pPr>
+      <w:r>
+        <w:rPr>
+          <w:rFonts w:ascii="Courier New" w:hAnsi="Courier New" w:cs="Courier New"/>
+        </w:rPr>
+        <w:t xml:space="preserve">    "id": "</w:t>
+      </w:r>
+      <w:proofErr w:type="spellStart"/>
+      <w:proofErr w:type="gramStart"/>
+      <w:r>
+        <w:rPr>
+          <w:rFonts w:ascii="Courier New" w:hAnsi="Courier New" w:cs="Courier New"/>
+        </w:rPr>
+        <w:t>NDEX:involved</w:t>
+      </w:r>
+      <w:proofErr w:type="gramEnd"/>
+      <w:r>
+        <w:rPr>
+          <w:rFonts w:ascii="Courier New" w:hAnsi="Courier New" w:cs="Courier New"/>
+        </w:rPr>
+        <w:t>_in</w:t>
+      </w:r>
+      <w:proofErr w:type="spellEnd"/>
+      <w:r>
+        <w:rPr>
+          <w:rFonts w:ascii="Courier New" w:hAnsi="Courier New" w:cs="Courier New"/>
+        </w:rPr>
+        <w:t>",</w:t>
+      </w:r>
+    </w:p>
+    <w:p>
+      <w:pPr>
+        <w:spacing w:after="0"/>
+        <w:ind w:left="720" w:firstLine="720"/>
         <w:rPr>
           <w:rFonts w:ascii="Courier New" w:hAnsi="Courier New" w:cs="Courier New"/>
         </w:rPr>
@@ -456,7 +514,7 @@
         <w:rPr>
           <w:rFonts w:ascii="Courier New" w:hAnsi="Courier New" w:cs="Courier New"/>
         </w:rPr>
-        <w:t>idmap</w:t>
+        <w:t>uri</w:t>
       </w:r>
       <w:proofErr w:type="spellEnd"/>
       <w:r>
@@ -469,22 +527,232 @@
     <w:p>
       <w:pPr>
         <w:spacing w:after="0"/>
-        <w:ind w:left="1440" w:firstLine="720"/>
-        <w:rPr>
-          <w:rFonts w:ascii="Courier New" w:hAnsi="Courier New" w:cs="Courier New"/>
-        </w:rPr>
-      </w:pPr>
-      <w:r>
-        <w:rPr>
-          <w:rFonts w:ascii="Courier New" w:hAnsi="Courier New" w:cs="Courier New"/>
-        </w:rPr>
-        <w:t xml:space="preserve">    "frequency": 17713</w:t>
-      </w:r>
-    </w:p>
-    <w:p>
-      <w:pPr>
-        <w:spacing w:after="0"/>
-        <w:ind w:left="1440" w:firstLine="720"/>
+        <w:ind w:left="720" w:firstLine="720"/>
+        <w:rPr>
+          <w:rFonts w:ascii="Courier New" w:hAnsi="Courier New" w:cs="Courier New"/>
+        </w:rPr>
+      </w:pPr>
+      <w:r>
+        <w:rPr>
+          <w:rFonts w:ascii="Courier New" w:hAnsi="Courier New" w:cs="Courier New"/>
+        </w:rPr>
+        <w:t xml:space="preserve">    "</w:t>
+      </w:r>
+      <w:proofErr w:type="spellStart"/>
+      <w:r>
+        <w:rPr>
+          <w:rFonts w:ascii="Courier New" w:hAnsi="Courier New" w:cs="Courier New"/>
+        </w:rPr>
+        <w:t>edge_label</w:t>
+      </w:r>
+      <w:proofErr w:type="spellEnd"/>
+      <w:r>
+        <w:rPr>
+          <w:rFonts w:ascii="Courier New" w:hAnsi="Courier New" w:cs="Courier New"/>
+        </w:rPr>
+        <w:t>": "</w:t>
+      </w:r>
+      <w:proofErr w:type="spellStart"/>
+      <w:r>
+        <w:rPr>
+          <w:rFonts w:ascii="Courier New" w:hAnsi="Courier New" w:cs="Courier New"/>
+        </w:rPr>
+        <w:t>related_to</w:t>
+      </w:r>
+      <w:proofErr w:type="spellEnd"/>
+      <w:r>
+        <w:rPr>
+          <w:rFonts w:ascii="Courier New" w:hAnsi="Courier New" w:cs="Courier New"/>
+        </w:rPr>
+        <w:t>",</w:t>
+      </w:r>
+    </w:p>
+    <w:p>
+      <w:pPr>
+        <w:spacing w:after="0"/>
+        <w:ind w:left="720" w:firstLine="720"/>
+        <w:rPr>
+          <w:rFonts w:ascii="Courier New" w:hAnsi="Courier New" w:cs="Courier New"/>
+        </w:rPr>
+      </w:pPr>
+      <w:r>
+        <w:rPr>
+          <w:rFonts w:ascii="Courier New" w:hAnsi="Courier New" w:cs="Courier New"/>
+        </w:rPr>
+        <w:t xml:space="preserve">    "relation": "</w:t>
+      </w:r>
+      <w:proofErr w:type="spellStart"/>
+      <w:r>
+        <w:rPr>
+          <w:rFonts w:ascii="Courier New" w:hAnsi="Courier New" w:cs="Courier New"/>
+        </w:rPr>
+        <w:t>related_to</w:t>
+      </w:r>
+      <w:proofErr w:type="spellEnd"/>
+      <w:r>
+        <w:rPr>
+          <w:rFonts w:ascii="Courier New" w:hAnsi="Courier New" w:cs="Courier New"/>
+        </w:rPr>
+        <w:t>",</w:t>
+      </w:r>
+    </w:p>
+    <w:p>
+      <w:pPr>
+        <w:spacing w:after="0"/>
+        <w:ind w:left="720" w:firstLine="720"/>
+        <w:rPr>
+          <w:rFonts w:ascii="Courier New" w:hAnsi="Courier New" w:cs="Courier New"/>
+        </w:rPr>
+      </w:pPr>
+      <w:r>
+        <w:rPr>
+          <w:rFonts w:ascii="Courier New" w:hAnsi="Courier New" w:cs="Courier New"/>
+        </w:rPr>
+        <w:t xml:space="preserve">    "</w:t>
+      </w:r>
+      <w:proofErr w:type="spellStart"/>
+      <w:r>
+        <w:rPr>
+          <w:rFonts w:ascii="Courier New" w:hAnsi="Courier New" w:cs="Courier New"/>
+        </w:rPr>
+        <w:t>local_id</w:t>
+      </w:r>
+      <w:proofErr w:type="spellEnd"/>
+      <w:r>
+        <w:rPr>
+          <w:rFonts w:ascii="Courier New" w:hAnsi="Courier New" w:cs="Courier New"/>
+        </w:rPr>
+        <w:t>": "</w:t>
+      </w:r>
+      <w:proofErr w:type="spellStart"/>
+      <w:proofErr w:type="gramStart"/>
+      <w:r>
+        <w:rPr>
+          <w:rFonts w:ascii="Courier New" w:hAnsi="Courier New" w:cs="Courier New"/>
+        </w:rPr>
+        <w:t>NDEX:involved</w:t>
+      </w:r>
+      <w:proofErr w:type="gramEnd"/>
+      <w:r>
+        <w:rPr>
+          <w:rFonts w:ascii="Courier New" w:hAnsi="Courier New" w:cs="Courier New"/>
+        </w:rPr>
+        <w:t>_in</w:t>
+      </w:r>
+      <w:proofErr w:type="spellEnd"/>
+      <w:r>
+        <w:rPr>
+          <w:rFonts w:ascii="Courier New" w:hAnsi="Courier New" w:cs="Courier New"/>
+        </w:rPr>
+        <w:t>",</w:t>
+      </w:r>
+    </w:p>
+    <w:p>
+      <w:pPr>
+        <w:spacing w:after="0"/>
+        <w:ind w:left="720" w:firstLine="720"/>
+        <w:rPr>
+          <w:rFonts w:ascii="Courier New" w:hAnsi="Courier New" w:cs="Courier New"/>
+        </w:rPr>
+      </w:pPr>
+      <w:r>
+        <w:rPr>
+          <w:rFonts w:ascii="Courier New" w:hAnsi="Courier New" w:cs="Courier New"/>
+        </w:rPr>
+        <w:t xml:space="preserve">    "</w:t>
+      </w:r>
+      <w:proofErr w:type="spellStart"/>
+      <w:r>
+        <w:rPr>
+          <w:rFonts w:ascii="Courier New" w:hAnsi="Courier New" w:cs="Courier New"/>
+        </w:rPr>
+        <w:t>local_uri</w:t>
+      </w:r>
+      <w:proofErr w:type="spellEnd"/>
+      <w:r>
+        <w:rPr>
+          <w:rFonts w:ascii="Courier New" w:hAnsi="Courier New" w:cs="Courier New"/>
+        </w:rPr>
+        <w:t>": null,</w:t>
+      </w:r>
+    </w:p>
+    <w:p>
+      <w:pPr>
+        <w:spacing w:after="0"/>
+        <w:ind w:left="720" w:firstLine="720"/>
+        <w:rPr>
+          <w:rFonts w:ascii="Courier New" w:hAnsi="Courier New" w:cs="Courier New"/>
+        </w:rPr>
+      </w:pPr>
+      <w:r>
+        <w:rPr>
+          <w:rFonts w:ascii="Courier New" w:hAnsi="Courier New" w:cs="Courier New"/>
+        </w:rPr>
+        <w:t xml:space="preserve">    "</w:t>
+      </w:r>
+      <w:proofErr w:type="spellStart"/>
+      <w:r>
+        <w:rPr>
+          <w:rFonts w:ascii="Courier New" w:hAnsi="Courier New" w:cs="Courier New"/>
+        </w:rPr>
+        <w:t>local_relation</w:t>
+      </w:r>
+      <w:proofErr w:type="spellEnd"/>
+      <w:r>
+        <w:rPr>
+          <w:rFonts w:ascii="Courier New" w:hAnsi="Courier New" w:cs="Courier New"/>
+        </w:rPr>
+        <w:t>": "</w:t>
+      </w:r>
+      <w:proofErr w:type="spellStart"/>
+      <w:r>
+        <w:rPr>
+          <w:rFonts w:ascii="Courier New" w:hAnsi="Courier New" w:cs="Courier New"/>
+        </w:rPr>
+        <w:t>related_to</w:t>
+      </w:r>
+      <w:proofErr w:type="spellEnd"/>
+      <w:r>
+        <w:rPr>
+          <w:rFonts w:ascii="Courier New" w:hAnsi="Courier New" w:cs="Courier New"/>
+        </w:rPr>
+        <w:t>",</w:t>
+      </w:r>
+    </w:p>
+    <w:p>
+      <w:pPr>
+        <w:spacing w:after="0"/>
+        <w:ind w:left="720" w:firstLine="720"/>
+        <w:rPr>
+          <w:rFonts w:ascii="Courier New" w:hAnsi="Courier New" w:cs="Courier New"/>
+        </w:rPr>
+      </w:pPr>
+      <w:r>
+        <w:rPr>
+          <w:rFonts w:ascii="Courier New" w:hAnsi="Courier New" w:cs="Courier New"/>
+        </w:rPr>
+        <w:t xml:space="preserve">    "description": "",</w:t>
+      </w:r>
+    </w:p>
+    <w:p>
+      <w:pPr>
+        <w:spacing w:after="0"/>
+        <w:ind w:left="720" w:firstLine="720"/>
+        <w:rPr>
+          <w:rFonts w:ascii="Courier New" w:hAnsi="Courier New" w:cs="Courier New"/>
+        </w:rPr>
+      </w:pPr>
+      <w:r>
+        <w:rPr>
+          <w:rFonts w:ascii="Courier New" w:hAnsi="Courier New" w:cs="Courier New"/>
+        </w:rPr>
+        <w:t xml:space="preserve">    "frequency": 270</w:t>
+      </w:r>
+    </w:p>
+    <w:p>
+      <w:pPr>
+        <w:spacing w:after="0"/>
+        <w:ind w:left="720" w:firstLine="720"/>
         <w:rPr>
           <w:rFonts w:ascii="Courier New" w:hAnsi="Courier New" w:cs="Courier New"/>
         </w:rPr>
@@ -495,15 +763,6 @@
         </w:rPr>
         <w:t xml:space="preserve">  },</w:t>
       </w:r>
-    </w:p>
-    <w:p>
-      <w:pPr>
-        <w:spacing w:after="0"/>
-        <w:ind w:left="1440" w:firstLine="720"/>
-        <w:rPr>
-          <w:rFonts w:ascii="Courier New" w:hAnsi="Courier New" w:cs="Courier New"/>
-        </w:rPr>
-      </w:pPr>
       <w:r>
         <w:rPr>
           <w:rFonts w:ascii="Courier New" w:hAnsi="Courier New" w:cs="Courier New"/>
@@ -514,7 +773,7 @@
     <w:p>
       <w:pPr>
         <w:spacing w:after="0"/>
-        <w:ind w:left="720" w:firstLine="720"/>
+        <w:ind w:firstLine="720"/>
         <w:rPr>
           <w:rFonts w:ascii="Courier New" w:hAnsi="Courier New" w:cs="Courier New"/>
         </w:rPr>
@@ -564,24 +823,717 @@
         <w:rPr>
           <w:rFonts w:ascii="Courier New" w:hAnsi="Courier New" w:cs="Courier New"/>
         </w:rPr>
-        <w:t>types</w:t>
-      </w:r>
-    </w:p>
-    <w:p>
-      <w:pPr>
+        <w:t>predicate</w:t>
+      </w:r>
+      <w:r>
+        <w:rPr>
+          <w:rFonts w:ascii="Courier New" w:hAnsi="Courier New" w:cs="Courier New"/>
+        </w:rPr>
+        <w:t>s</w:t>
+      </w:r>
+    </w:p>
+    <w:p>
+      <w:pPr>
+        <w:pStyle w:val="Heading2"/>
+      </w:pPr>
+      <w:r>
+        <w:lastRenderedPageBreak/>
+        <w:t>Knowledge Map</w:t>
+      </w:r>
+    </w:p>
+    <w:p>
+      <w:pPr>
+        <w:spacing w:after="120"/>
+        <w:ind w:left="720"/>
+      </w:pPr>
+      <w:r>
+        <w:rPr>
+          <w:b/>
+        </w:rPr>
+        <w:t>Input:</w:t>
+      </w:r>
+      <w:r>
+        <w:t xml:space="preserve"> none</w:t>
+      </w:r>
+    </w:p>
+    <w:p>
+      <w:pPr>
+        <w:spacing w:after="120"/>
+        <w:ind w:left="720"/>
+      </w:pPr>
+      <w:r>
+        <w:rPr>
+          <w:b/>
+        </w:rPr>
+        <w:t>Output:</w:t>
+      </w:r>
+      <w:r>
+        <w:t xml:space="preserve"> (JSON</w:t>
+      </w:r>
+      <w:r>
+        <w:t>-encoded</w:t>
+      </w:r>
+      <w:r>
+        <w:t xml:space="preserve">) generic list of </w:t>
+      </w:r>
+      <w:r>
+        <w:t xml:space="preserve">knowledge statement type </w:t>
+      </w:r>
+      <w:proofErr w:type="gramStart"/>
+      <w:r>
+        <w:t>triples  (</w:t>
+      </w:r>
+      <w:proofErr w:type="gramEnd"/>
+      <w:r>
+        <w:t>“subject category”, predicate,</w:t>
+      </w:r>
+      <w:r>
+        <w:t xml:space="preserve"> </w:t>
+      </w:r>
+      <w:r>
+        <w:t>“</w:t>
+      </w:r>
+      <w:r>
+        <w:t>o</w:t>
+      </w:r>
+      <w:r>
+        <w:t>bject category”</w:t>
+      </w:r>
+      <w:r>
+        <w:t xml:space="preserve">) </w:t>
+      </w:r>
+      <w:r>
+        <w:t xml:space="preserve"> </w:t>
+      </w:r>
+      <w:r>
+        <w:t>published</w:t>
+      </w:r>
+      <w:r>
+        <w:t xml:space="preserve"> by the beacon,  e.g.</w:t>
+      </w:r>
+    </w:p>
+    <w:p>
+      <w:pPr>
+        <w:spacing w:after="0"/>
         <w:ind w:left="720" w:firstLine="720"/>
         <w:rPr>
           <w:rFonts w:ascii="Courier New" w:hAnsi="Courier New" w:cs="Courier New"/>
         </w:rPr>
       </w:pPr>
-    </w:p>
-    <w:p>
-      <w:pPr>
+      <w:r>
+        <w:rPr>
+          <w:rFonts w:ascii="Courier New" w:hAnsi="Courier New" w:cs="Courier New"/>
+        </w:rPr>
+        <w:t>[</w:t>
+      </w:r>
+    </w:p>
+    <w:p>
+      <w:pPr>
+        <w:spacing w:after="0"/>
+        <w:ind w:left="1440" w:firstLine="720"/>
+        <w:rPr>
+          <w:rFonts w:ascii="Courier New" w:hAnsi="Courier New" w:cs="Courier New"/>
+        </w:rPr>
+      </w:pPr>
+      <w:r>
+        <w:rPr>
+          <w:rFonts w:ascii="Courier New" w:hAnsi="Courier New" w:cs="Courier New"/>
+        </w:rPr>
+        <w:t>…</w:t>
+      </w:r>
+    </w:p>
+    <w:p>
+      <w:pPr>
+        <w:spacing w:after="0"/>
+        <w:ind w:left="1440" w:firstLine="720"/>
+        <w:rPr>
+          <w:rFonts w:ascii="Courier New" w:hAnsi="Courier New" w:cs="Courier New"/>
+        </w:rPr>
+      </w:pPr>
+      <w:r>
+        <w:rPr>
+          <w:rFonts w:ascii="Courier New" w:hAnsi="Courier New" w:cs="Courier New"/>
+        </w:rPr>
+        <w:t>{</w:t>
+      </w:r>
+    </w:p>
+    <w:p>
+      <w:pPr>
+        <w:spacing w:after="0"/>
+        <w:ind w:left="1440" w:firstLine="720"/>
+        <w:rPr>
+          <w:rFonts w:ascii="Courier New" w:hAnsi="Courier New" w:cs="Courier New"/>
+        </w:rPr>
+      </w:pPr>
+      <w:r>
+        <w:rPr>
+          <w:rFonts w:ascii="Courier New" w:hAnsi="Courier New" w:cs="Courier New"/>
+        </w:rPr>
+        <w:t xml:space="preserve">    "subject": {</w:t>
+      </w:r>
+    </w:p>
+    <w:p>
+      <w:pPr>
+        <w:spacing w:after="0"/>
+        <w:ind w:left="1440" w:firstLine="720"/>
+        <w:rPr>
+          <w:rFonts w:ascii="Courier New" w:hAnsi="Courier New" w:cs="Courier New"/>
+        </w:rPr>
+      </w:pPr>
+      <w:r>
+        <w:rPr>
+          <w:rFonts w:ascii="Courier New" w:hAnsi="Courier New" w:cs="Courier New"/>
+        </w:rPr>
+        <w:t xml:space="preserve">      "category": "gene",</w:t>
+      </w:r>
+    </w:p>
+    <w:p>
+      <w:pPr>
+        <w:spacing w:after="0"/>
+        <w:ind w:left="1440" w:firstLine="720"/>
+        <w:rPr>
+          <w:rFonts w:ascii="Courier New" w:hAnsi="Courier New" w:cs="Courier New"/>
+        </w:rPr>
+      </w:pPr>
+      <w:r>
+        <w:rPr>
+          <w:rFonts w:ascii="Courier New" w:hAnsi="Courier New" w:cs="Courier New"/>
+        </w:rPr>
+        <w:t xml:space="preserve">      "prefixes": [</w:t>
+      </w:r>
+    </w:p>
+    <w:p>
+      <w:pPr>
+        <w:spacing w:after="0"/>
+        <w:ind w:left="1440" w:firstLine="720"/>
+        <w:rPr>
+          <w:rFonts w:ascii="Courier New" w:hAnsi="Courier New" w:cs="Courier New"/>
+        </w:rPr>
+      </w:pPr>
+      <w:r>
+        <w:rPr>
+          <w:rFonts w:ascii="Courier New" w:hAnsi="Courier New" w:cs="Courier New"/>
+        </w:rPr>
+        <w:t xml:space="preserve">        "</w:t>
+      </w:r>
+      <w:proofErr w:type="spellStart"/>
+      <w:proofErr w:type="gramStart"/>
+      <w:r>
+        <w:rPr>
+          <w:rFonts w:ascii="Courier New" w:hAnsi="Courier New" w:cs="Courier New"/>
+        </w:rPr>
+        <w:t>hgnc.symbol</w:t>
+      </w:r>
+      <w:proofErr w:type="spellEnd"/>
+      <w:proofErr w:type="gramEnd"/>
+      <w:r>
+        <w:rPr>
+          <w:rFonts w:ascii="Courier New" w:hAnsi="Courier New" w:cs="Courier New"/>
+        </w:rPr>
+        <w:t>",</w:t>
+      </w:r>
+    </w:p>
+    <w:p>
+      <w:pPr>
+        <w:spacing w:after="0"/>
+        <w:ind w:left="1440" w:firstLine="720"/>
+        <w:rPr>
+          <w:rFonts w:ascii="Courier New" w:hAnsi="Courier New" w:cs="Courier New"/>
+        </w:rPr>
+      </w:pPr>
+      <w:r>
+        <w:rPr>
+          <w:rFonts w:ascii="Courier New" w:hAnsi="Courier New" w:cs="Courier New"/>
+        </w:rPr>
+        <w:t xml:space="preserve">        "</w:t>
+      </w:r>
+      <w:proofErr w:type="spellStart"/>
+      <w:r>
+        <w:rPr>
+          <w:rFonts w:ascii="Courier New" w:hAnsi="Courier New" w:cs="Courier New"/>
+        </w:rPr>
+        <w:t>ncbigene</w:t>
+      </w:r>
+      <w:proofErr w:type="spellEnd"/>
+      <w:r>
+        <w:rPr>
+          <w:rFonts w:ascii="Courier New" w:hAnsi="Courier New" w:cs="Courier New"/>
+        </w:rPr>
+        <w:t>",</w:t>
+      </w:r>
+    </w:p>
+    <w:p>
+      <w:pPr>
+        <w:spacing w:after="0"/>
+        <w:ind w:left="1440" w:firstLine="720"/>
+        <w:rPr>
+          <w:rFonts w:ascii="Courier New" w:hAnsi="Courier New" w:cs="Courier New"/>
+        </w:rPr>
+      </w:pPr>
+      <w:r>
+        <w:rPr>
+          <w:rFonts w:ascii="Courier New" w:hAnsi="Courier New" w:cs="Courier New"/>
+        </w:rPr>
+        <w:t xml:space="preserve">        "</w:t>
+      </w:r>
+      <w:proofErr w:type="spellStart"/>
+      <w:r>
+        <w:rPr>
+          <w:rFonts w:ascii="Courier New" w:hAnsi="Courier New" w:cs="Courier New"/>
+        </w:rPr>
+        <w:t>genecards</w:t>
+      </w:r>
+      <w:proofErr w:type="spellEnd"/>
+      <w:r>
+        <w:rPr>
+          <w:rFonts w:ascii="Courier New" w:hAnsi="Courier New" w:cs="Courier New"/>
+        </w:rPr>
+        <w:t>",</w:t>
+      </w:r>
+    </w:p>
+    <w:p>
+      <w:pPr>
+        <w:spacing w:after="0"/>
+        <w:ind w:left="1440" w:firstLine="720"/>
+        <w:rPr>
+          <w:rFonts w:ascii="Courier New" w:hAnsi="Courier New" w:cs="Courier New"/>
+        </w:rPr>
+      </w:pPr>
+      <w:r>
+        <w:rPr>
+          <w:rFonts w:ascii="Courier New" w:hAnsi="Courier New" w:cs="Courier New"/>
+        </w:rPr>
+        <w:t xml:space="preserve">        "</w:t>
+      </w:r>
+      <w:proofErr w:type="spellStart"/>
+      <w:r>
+        <w:rPr>
+          <w:rFonts w:ascii="Courier New" w:hAnsi="Courier New" w:cs="Courier New"/>
+        </w:rPr>
+        <w:t>uniprot</w:t>
+      </w:r>
+      <w:proofErr w:type="spellEnd"/>
+      <w:r>
+        <w:rPr>
+          <w:rFonts w:ascii="Courier New" w:hAnsi="Courier New" w:cs="Courier New"/>
+        </w:rPr>
+        <w:t xml:space="preserve"> knowledgebase",</w:t>
+      </w:r>
+    </w:p>
+    <w:p>
+      <w:pPr>
+        <w:spacing w:after="0"/>
+        <w:ind w:left="1440" w:firstLine="720"/>
+        <w:rPr>
+          <w:rFonts w:ascii="Courier New" w:hAnsi="Courier New" w:cs="Courier New"/>
+        </w:rPr>
+      </w:pPr>
+      <w:r>
+        <w:rPr>
+          <w:rFonts w:ascii="Courier New" w:hAnsi="Courier New" w:cs="Courier New"/>
+        </w:rPr>
+        <w:t xml:space="preserve">        "HPRD",</w:t>
+      </w:r>
+    </w:p>
+    <w:p>
+      <w:pPr>
+        <w:spacing w:after="0"/>
+        <w:ind w:left="1440" w:firstLine="720"/>
+        <w:rPr>
+          <w:rFonts w:ascii="Courier New" w:hAnsi="Courier New" w:cs="Courier New"/>
+        </w:rPr>
+      </w:pPr>
+      <w:r>
+        <w:rPr>
+          <w:rFonts w:ascii="Courier New" w:hAnsi="Courier New" w:cs="Courier New"/>
+        </w:rPr>
+        <w:t xml:space="preserve">        "</w:t>
+      </w:r>
+      <w:proofErr w:type="spellStart"/>
+      <w:r>
+        <w:rPr>
+          <w:rFonts w:ascii="Courier New" w:hAnsi="Courier New" w:cs="Courier New"/>
+        </w:rPr>
+        <w:t>UniProt</w:t>
+      </w:r>
+      <w:proofErr w:type="spellEnd"/>
+      <w:r>
+        <w:rPr>
+          <w:rFonts w:ascii="Courier New" w:hAnsi="Courier New" w:cs="Courier New"/>
+        </w:rPr>
+        <w:t xml:space="preserve"> Isoform",</w:t>
+      </w:r>
+    </w:p>
+    <w:p>
+      <w:pPr>
+        <w:spacing w:after="0"/>
+        <w:ind w:left="1440" w:firstLine="720"/>
+        <w:rPr>
+          <w:rFonts w:ascii="Courier New" w:hAnsi="Courier New" w:cs="Courier New"/>
+        </w:rPr>
+      </w:pPr>
+      <w:r>
+        <w:rPr>
+          <w:rFonts w:ascii="Courier New" w:hAnsi="Courier New" w:cs="Courier New"/>
+        </w:rPr>
+        <w:t xml:space="preserve">        "NCBI Gene",</w:t>
+      </w:r>
+    </w:p>
+    <w:p>
+      <w:pPr>
+        <w:spacing w:after="0"/>
+        <w:ind w:left="1440" w:firstLine="720"/>
+        <w:rPr>
+          <w:rFonts w:ascii="Courier New" w:hAnsi="Courier New" w:cs="Courier New"/>
+        </w:rPr>
+      </w:pPr>
+      <w:r>
+        <w:rPr>
+          <w:rFonts w:ascii="Courier New" w:hAnsi="Courier New" w:cs="Courier New"/>
+        </w:rPr>
+        <w:t xml:space="preserve">        "HGNC"</w:t>
+      </w:r>
+    </w:p>
+    <w:p>
+      <w:pPr>
+        <w:spacing w:after="0"/>
+        <w:ind w:left="1440" w:firstLine="720"/>
+        <w:rPr>
+          <w:rFonts w:ascii="Courier New" w:hAnsi="Courier New" w:cs="Courier New"/>
+        </w:rPr>
+      </w:pPr>
+      <w:r>
+        <w:rPr>
+          <w:rFonts w:ascii="Courier New" w:hAnsi="Courier New" w:cs="Courier New"/>
+        </w:rPr>
+        <w:t xml:space="preserve">      ]</w:t>
+      </w:r>
+    </w:p>
+    <w:p>
+      <w:pPr>
+        <w:spacing w:after="0"/>
+        <w:ind w:left="1440" w:firstLine="720"/>
+        <w:rPr>
+          <w:rFonts w:ascii="Courier New" w:hAnsi="Courier New" w:cs="Courier New"/>
+        </w:rPr>
+      </w:pPr>
+      <w:r>
+        <w:rPr>
+          <w:rFonts w:ascii="Courier New" w:hAnsi="Courier New" w:cs="Courier New"/>
+        </w:rPr>
+        <w:t xml:space="preserve">    },</w:t>
+      </w:r>
+    </w:p>
+    <w:p>
+      <w:pPr>
+        <w:spacing w:after="0"/>
+        <w:ind w:left="1440" w:firstLine="720"/>
+        <w:rPr>
+          <w:rFonts w:ascii="Courier New" w:hAnsi="Courier New" w:cs="Courier New"/>
+        </w:rPr>
+      </w:pPr>
+      <w:r>
+        <w:rPr>
+          <w:rFonts w:ascii="Courier New" w:hAnsi="Courier New" w:cs="Courier New"/>
+        </w:rPr>
+        <w:t xml:space="preserve">    "predicate": {</w:t>
+      </w:r>
+    </w:p>
+    <w:p>
+      <w:pPr>
+        <w:spacing w:after="0"/>
+        <w:ind w:left="1440" w:firstLine="720"/>
+        <w:rPr>
+          <w:rFonts w:ascii="Courier New" w:hAnsi="Courier New" w:cs="Courier New"/>
+        </w:rPr>
+      </w:pPr>
+      <w:r>
+        <w:rPr>
+          <w:rFonts w:ascii="Courier New" w:hAnsi="Courier New" w:cs="Courier New"/>
+        </w:rPr>
+        <w:t xml:space="preserve">      "</w:t>
+      </w:r>
+      <w:proofErr w:type="spellStart"/>
+      <w:r>
+        <w:rPr>
+          <w:rFonts w:ascii="Courier New" w:hAnsi="Courier New" w:cs="Courier New"/>
+        </w:rPr>
+        <w:t>edge_label</w:t>
+      </w:r>
+      <w:proofErr w:type="spellEnd"/>
+      <w:r>
+        <w:rPr>
+          <w:rFonts w:ascii="Courier New" w:hAnsi="Courier New" w:cs="Courier New"/>
+        </w:rPr>
+        <w:t>": "</w:t>
+      </w:r>
+      <w:proofErr w:type="spellStart"/>
+      <w:r>
+        <w:rPr>
+          <w:rFonts w:ascii="Courier New" w:hAnsi="Courier New" w:cs="Courier New"/>
+        </w:rPr>
+        <w:t>related_to</w:t>
+      </w:r>
+      <w:proofErr w:type="spellEnd"/>
+      <w:r>
+        <w:rPr>
+          <w:rFonts w:ascii="Courier New" w:hAnsi="Courier New" w:cs="Courier New"/>
+        </w:rPr>
+        <w:t>",</w:t>
+      </w:r>
+    </w:p>
+    <w:p>
+      <w:pPr>
+        <w:spacing w:after="0"/>
+        <w:ind w:left="1440" w:firstLine="720"/>
+        <w:rPr>
+          <w:rFonts w:ascii="Courier New" w:hAnsi="Courier New" w:cs="Courier New"/>
+        </w:rPr>
+      </w:pPr>
+      <w:r>
+        <w:rPr>
+          <w:rFonts w:ascii="Courier New" w:hAnsi="Courier New" w:cs="Courier New"/>
+        </w:rPr>
+        <w:t xml:space="preserve">      "relation": "NDEX:3",</w:t>
+      </w:r>
+    </w:p>
+    <w:p>
+      <w:pPr>
+        <w:spacing w:after="0"/>
+        <w:ind w:left="1440" w:firstLine="720"/>
+        <w:rPr>
+          <w:rFonts w:ascii="Courier New" w:hAnsi="Courier New" w:cs="Courier New"/>
+        </w:rPr>
+      </w:pPr>
+      <w:r>
+        <w:rPr>
+          <w:rFonts w:ascii="Courier New" w:hAnsi="Courier New" w:cs="Courier New"/>
+        </w:rPr>
+        <w:t xml:space="preserve">      "negated": null</w:t>
+      </w:r>
+    </w:p>
+    <w:p>
+      <w:pPr>
+        <w:spacing w:after="0"/>
+        <w:ind w:left="1440" w:firstLine="720"/>
+        <w:rPr>
+          <w:rFonts w:ascii="Courier New" w:hAnsi="Courier New" w:cs="Courier New"/>
+        </w:rPr>
+      </w:pPr>
+      <w:r>
+        <w:rPr>
+          <w:rFonts w:ascii="Courier New" w:hAnsi="Courier New" w:cs="Courier New"/>
+        </w:rPr>
+        <w:t xml:space="preserve">    },</w:t>
+      </w:r>
+    </w:p>
+    <w:p>
+      <w:pPr>
+        <w:spacing w:after="0"/>
+        <w:ind w:left="1440" w:firstLine="720"/>
+        <w:rPr>
+          <w:rFonts w:ascii="Courier New" w:hAnsi="Courier New" w:cs="Courier New"/>
+        </w:rPr>
+      </w:pPr>
+      <w:r>
+        <w:rPr>
+          <w:rFonts w:ascii="Courier New" w:hAnsi="Courier New" w:cs="Courier New"/>
+        </w:rPr>
+        <w:t xml:space="preserve">    "object": {</w:t>
+      </w:r>
+    </w:p>
+    <w:p>
+      <w:pPr>
+        <w:spacing w:after="0"/>
+        <w:ind w:left="1440" w:firstLine="720"/>
+        <w:rPr>
+          <w:rFonts w:ascii="Courier New" w:hAnsi="Courier New" w:cs="Courier New"/>
+        </w:rPr>
+      </w:pPr>
+      <w:r>
+        <w:rPr>
+          <w:rFonts w:ascii="Courier New" w:hAnsi="Courier New" w:cs="Courier New"/>
+        </w:rPr>
+        <w:t xml:space="preserve">      "category": "named thing",</w:t>
+      </w:r>
+    </w:p>
+    <w:p>
+      <w:pPr>
+        <w:spacing w:after="0"/>
+        <w:ind w:left="1440" w:firstLine="720"/>
+        <w:rPr>
+          <w:rFonts w:ascii="Courier New" w:hAnsi="Courier New" w:cs="Courier New"/>
+        </w:rPr>
+      </w:pPr>
+      <w:r>
+        <w:rPr>
+          <w:rFonts w:ascii="Courier New" w:hAnsi="Courier New" w:cs="Courier New"/>
+        </w:rPr>
+        <w:t xml:space="preserve">      "prefixes": [</w:t>
+      </w:r>
+    </w:p>
+    <w:p>
+      <w:pPr>
+        <w:spacing w:after="0"/>
+        <w:ind w:left="2160" w:firstLine="720"/>
+        <w:rPr>
+          <w:rFonts w:ascii="Courier New" w:hAnsi="Courier New" w:cs="Courier New"/>
+        </w:rPr>
+      </w:pPr>
+      <w:r>
+        <w:rPr>
+          <w:rFonts w:ascii="Courier New" w:hAnsi="Courier New" w:cs="Courier New"/>
+        </w:rPr>
+        <w:t xml:space="preserve">      "BIOCYC"</w:t>
+      </w:r>
+    </w:p>
+    <w:p>
+      <w:pPr>
+        <w:spacing w:after="0"/>
+        <w:ind w:left="2160" w:firstLine="720"/>
+        <w:rPr>
+          <w:rFonts w:ascii="Courier New" w:hAnsi="Courier New" w:cs="Courier New"/>
+        </w:rPr>
+      </w:pPr>
+      <w:r>
+        <w:rPr>
+          <w:rFonts w:ascii="Courier New" w:hAnsi="Courier New" w:cs="Courier New"/>
+        </w:rPr>
+        <w:t xml:space="preserve"> ]</w:t>
+      </w:r>
+    </w:p>
+    <w:p>
+      <w:pPr>
+        <w:spacing w:after="0"/>
+        <w:ind w:left="1440" w:firstLine="720"/>
+        <w:rPr>
+          <w:rFonts w:ascii="Courier New" w:hAnsi="Courier New" w:cs="Courier New"/>
+        </w:rPr>
+      </w:pPr>
+      <w:r>
+        <w:rPr>
+          <w:rFonts w:ascii="Courier New" w:hAnsi="Courier New" w:cs="Courier New"/>
+        </w:rPr>
+        <w:t xml:space="preserve">    },</w:t>
+      </w:r>
+    </w:p>
+    <w:p>
+      <w:pPr>
+        <w:spacing w:after="0"/>
+        <w:ind w:left="1440" w:firstLine="720"/>
+        <w:rPr>
+          <w:rFonts w:ascii="Courier New" w:hAnsi="Courier New" w:cs="Courier New"/>
+        </w:rPr>
+      </w:pPr>
+      <w:r>
+        <w:rPr>
+          <w:rFonts w:ascii="Courier New" w:hAnsi="Courier New" w:cs="Courier New"/>
+        </w:rPr>
+        <w:t xml:space="preserve">    "frequency": 1,</w:t>
+      </w:r>
+    </w:p>
+    <w:p>
+      <w:pPr>
+        <w:spacing w:after="0"/>
+        <w:ind w:left="1440" w:firstLine="720"/>
+        <w:rPr>
+          <w:rFonts w:ascii="Courier New" w:hAnsi="Courier New" w:cs="Courier New"/>
+        </w:rPr>
+      </w:pPr>
+      <w:r>
+        <w:rPr>
+          <w:rFonts w:ascii="Courier New" w:hAnsi="Courier New" w:cs="Courier New"/>
+        </w:rPr>
+        <w:t xml:space="preserve">    "description": "gene - 3 - named thing"</w:t>
+      </w:r>
+    </w:p>
+    <w:p>
+      <w:pPr>
+        <w:spacing w:after="0"/>
+        <w:ind w:left="1440" w:firstLine="720"/>
+        <w:rPr>
+          <w:rFonts w:ascii="Courier New" w:hAnsi="Courier New" w:cs="Courier New"/>
+        </w:rPr>
+      </w:pPr>
+      <w:r>
+        <w:rPr>
+          <w:rFonts w:ascii="Courier New" w:hAnsi="Courier New" w:cs="Courier New"/>
+        </w:rPr>
+        <w:t xml:space="preserve">  },</w:t>
+      </w:r>
+      <w:r>
+        <w:rPr>
+          <w:rFonts w:ascii="Courier New" w:hAnsi="Courier New" w:cs="Courier New"/>
+        </w:rPr>
+        <w:t xml:space="preserve"> </w:t>
+      </w:r>
+      <w:r>
+        <w:rPr>
+          <w:rFonts w:ascii="Courier New" w:hAnsi="Courier New" w:cs="Courier New"/>
+        </w:rPr>
+        <w:t>…</w:t>
+      </w:r>
+    </w:p>
+    <w:p>
+      <w:pPr>
+        <w:spacing w:after="0"/>
         <w:ind w:left="720" w:firstLine="720"/>
         <w:rPr>
           <w:rFonts w:ascii="Courier New" w:hAnsi="Courier New" w:cs="Courier New"/>
         </w:rPr>
       </w:pPr>
+      <w:r>
+        <w:rPr>
+          <w:rFonts w:ascii="Courier New" w:hAnsi="Courier New" w:cs="Courier New"/>
+        </w:rPr>
+        <w:t>]</w:t>
+      </w:r>
+    </w:p>
+    <w:p>
+      <w:pPr>
+        <w:spacing w:after="120"/>
+        <w:ind w:left="720"/>
+      </w:pPr>
+      <w:r>
+        <w:rPr>
+          <w:b/>
+        </w:rPr>
+        <w:t>API endpoint:</w:t>
+      </w:r>
+      <w:r>
+        <w:t xml:space="preserve"> </w:t>
+      </w:r>
+    </w:p>
+    <w:p>
+      <w:pPr>
+        <w:ind w:left="720" w:firstLine="720"/>
+        <w:rPr>
+          <w:rFonts w:ascii="Courier New" w:hAnsi="Courier New" w:cs="Courier New"/>
+        </w:rPr>
+      </w:pPr>
+      <w:r>
+        <w:rPr>
+          <w:rFonts w:ascii="Courier New" w:hAnsi="Courier New" w:cs="Courier New"/>
+        </w:rPr>
+        <w:t xml:space="preserve">GET </w:t>
+      </w:r>
+      <w:r>
+        <w:rPr>
+          <w:rFonts w:ascii="Courier New" w:hAnsi="Courier New" w:cs="Courier New"/>
+        </w:rPr>
+        <w:t>/</w:t>
+      </w:r>
+      <w:proofErr w:type="spellStart"/>
+      <w:r>
+        <w:rPr>
+          <w:rFonts w:ascii="Courier New" w:hAnsi="Courier New" w:cs="Courier New"/>
+        </w:rPr>
+        <w:t>kmap</w:t>
+      </w:r>
+      <w:proofErr w:type="spellEnd"/>
+    </w:p>
+    <w:p/>
+    <w:p>
       <w:bookmarkStart w:id="0" w:name="_GoBack"/>
       <w:bookmarkEnd w:id="0"/>
     </w:p>
@@ -606,7 +1558,19 @@
         <w:t>Input:</w:t>
       </w:r>
       <w:r>
-        <w:t xml:space="preserve"> string of keywords (URL encoded, space delimited) to match against the known names of a concept. </w:t>
+        <w:t xml:space="preserve"> </w:t>
+      </w:r>
+      <w:r>
+        <w:t>array</w:t>
+      </w:r>
+      <w:r>
+        <w:t xml:space="preserve"> </w:t>
+      </w:r>
+      <w:r>
+        <w:t xml:space="preserve">(comma separated or proper URL array) </w:t>
+      </w:r>
+      <w:r>
+        <w:t xml:space="preserve">of keywords (URL encoded, space delimited) to match against the known names of a concept. </w:t>
       </w:r>
     </w:p>
     <w:p>
@@ -683,7 +1647,6 @@
         <w:t>/</w:t>
       </w:r>
       <w:proofErr w:type="spellStart"/>
-      <w:proofErr w:type="gramStart"/>
       <w:r>
         <w:rPr>
           <w:rFonts w:ascii="Courier New" w:hAnsi="Courier New" w:cs="Courier New"/>
@@ -697,7 +1660,6 @@
         <w:t>keywords</w:t>
       </w:r>
       <w:proofErr w:type="spellEnd"/>
-      <w:proofErr w:type="gramEnd"/>
       <w:r>
         <w:rPr>
           <w:rFonts w:ascii="Courier New" w:hAnsi="Courier New" w:cs="Courier New"/>
@@ -731,7 +1693,21 @@
           <w:rFonts w:ascii="Courier New" w:hAnsi="Courier New" w:cs="Courier New"/>
           <w:i/>
         </w:rPr>
-        <w:t>%20keyword</w:t>
+        <w:t>%2</w:t>
+      </w:r>
+      <w:r>
+        <w:rPr>
+          <w:rFonts w:ascii="Courier New" w:hAnsi="Courier New" w:cs="Courier New"/>
+          <w:i/>
+        </w:rPr>
+        <w:t>C</w:t>
+      </w:r>
+      <w:r>
+        <w:rPr>
+          <w:rFonts w:ascii="Courier New" w:hAnsi="Courier New" w:cs="Courier New"/>
+          <w:i/>
+        </w:rPr>
+        <w:t>keyword</w:t>
       </w:r>
       <w:r>
         <w:rPr>
@@ -746,7 +1722,21 @@
           <w:rFonts w:ascii="Courier New" w:hAnsi="Courier New" w:cs="Courier New"/>
           <w:i/>
         </w:rPr>
-        <w:t>%20…</w:t>
+        <w:t>%2</w:t>
+      </w:r>
+      <w:r>
+        <w:rPr>
+          <w:rFonts w:ascii="Courier New" w:hAnsi="Courier New" w:cs="Courier New"/>
+          <w:i/>
+        </w:rPr>
+        <w:t>C</w:t>
+      </w:r>
+      <w:r>
+        <w:rPr>
+          <w:rFonts w:ascii="Courier New" w:hAnsi="Courier New" w:cs="Courier New"/>
+          <w:i/>
+        </w:rPr>
+        <w:t>…</w:t>
       </w:r>
       <w:proofErr w:type="spellStart"/>
       <w:r>
@@ -887,14 +1877,12 @@
       <w:r>
         <w:t>Concept equivalency is discerned through exact matches (</w:t>
       </w:r>
-      <w:proofErr w:type="spellStart"/>
       <w:r>
         <w:rPr>
           <w:i/>
         </w:rPr>
         <w:t>sensa</w:t>
       </w:r>
-      <w:proofErr w:type="spellEnd"/>
       <w:r>
         <w:t xml:space="preserve"> </w:t>
       </w:r>
@@ -941,16 +1929,30 @@
         <w:t>Input:</w:t>
       </w:r>
       <w:r>
-        <w:t xml:space="preserve"> List of</w:t>
-      </w:r>
-      <w:r>
         <w:t xml:space="preserve"> </w:t>
       </w:r>
       <w:r>
-        <w:rPr>
-          <w:i/>
-        </w:rPr>
-        <w:t>1..n</w:t>
+        <w:t>Array</w:t>
+      </w:r>
+      <w:r>
+        <w:t xml:space="preserve"> of</w:t>
+      </w:r>
+      <w:r>
+        <w:t xml:space="preserve"> </w:t>
+      </w:r>
+      <w:proofErr w:type="gramStart"/>
+      <w:r>
+        <w:rPr>
+          <w:i/>
+        </w:rPr>
+        <w:t>1..</w:t>
+      </w:r>
+      <w:proofErr w:type="gramEnd"/>
+      <w:r>
+        <w:rPr>
+          <w:i/>
+        </w:rPr>
+        <w:t>n</w:t>
       </w:r>
       <w:r>
         <w:t xml:space="preserve"> </w:t>
@@ -1049,25 +2051,19 @@
         </w:rPr>
         <w:t>exactmatches</w:t>
       </w:r>
+      <w:r>
+        <w:rPr>
+          <w:rFonts w:ascii="Courier New" w:hAnsi="Courier New" w:cs="Courier New"/>
+        </w:rPr>
+        <w:t>?</w:t>
+      </w:r>
+      <w:r>
+        <w:rPr>
+          <w:rFonts w:ascii="Courier New" w:hAnsi="Courier New" w:cs="Courier New"/>
+        </w:rPr>
+        <w:t>c</w:t>
+      </w:r>
       <w:proofErr w:type="spellEnd"/>
-      <w:r>
-        <w:rPr>
-          <w:rFonts w:ascii="Courier New" w:hAnsi="Courier New" w:cs="Courier New"/>
-        </w:rPr>
-        <w:t>/</w:t>
-      </w:r>
-      <w:r>
-        <w:rPr>
-          <w:rFonts w:ascii="Courier New" w:hAnsi="Courier New" w:cs="Courier New"/>
-        </w:rPr>
-        <w:t>?</w:t>
-      </w:r>
-      <w:r>
-        <w:rPr>
-          <w:rFonts w:ascii="Courier New" w:hAnsi="Courier New" w:cs="Courier New"/>
-        </w:rPr>
-        <w:t>c</w:t>
-      </w:r>
       <w:r>
         <w:rPr>
           <w:rFonts w:ascii="Courier New" w:hAnsi="Courier New" w:cs="Courier New"/>
@@ -1354,13 +2350,24 @@
         <w:t xml:space="preserve"> </w:t>
       </w:r>
       <w:r>
+        <w:t xml:space="preserve">Array of </w:t>
+      </w:r>
+      <w:r>
         <w:t xml:space="preserve">“Equivalence clique” of </w:t>
       </w:r>
-      <w:r>
-        <w:rPr>
-          <w:i/>
-        </w:rPr>
-        <w:t>1..m</w:t>
+      <w:proofErr w:type="gramStart"/>
+      <w:r>
+        <w:rPr>
+          <w:i/>
+        </w:rPr>
+        <w:t>1..</w:t>
+      </w:r>
+      <w:proofErr w:type="gramEnd"/>
+      <w:r>
+        <w:rPr>
+          <w:i/>
+        </w:rPr>
+        <w:t>m</w:t>
       </w:r>
       <w:r>
         <w:t xml:space="preserve"> </w:t>
@@ -1759,7 +2766,10 @@
         <w:spacing w:after="240"/>
       </w:pPr>
       <w:r>
-        <w:t>User selects a specific statement to get at evidence</w:t>
+        <w:t xml:space="preserve">User selects a specific statement to get at </w:t>
+      </w:r>
+      <w:r>
+        <w:t>statement details</w:t>
       </w:r>
     </w:p>
     <w:p>
@@ -1790,7 +2800,13 @@
         <w:t>associated with a give</w:t>
       </w:r>
       <w:r>
-        <w:t>n statement (from the output of II.B</w:t>
+        <w:t>n statement (from the output of I</w:t>
+      </w:r>
+      <w:r>
+        <w:t>I</w:t>
+      </w:r>
+      <w:r>
+        <w:t>I.B</w:t>
       </w:r>
       <w:r>
         <w:t>)</w:t>
@@ -1813,16 +2829,25 @@
         <w:t xml:space="preserve">A list of </w:t>
       </w:r>
       <w:r>
-        <w:t>evidence</w:t>
-      </w:r>
-      <w:r>
-        <w:t xml:space="preserve"> supporting the statement</w:t>
+        <w:t>metadata documenting</w:t>
+      </w:r>
+      <w:r>
+        <w:t xml:space="preserve"> the statement</w:t>
       </w:r>
       <w:r>
         <w:t>,</w:t>
       </w:r>
       <w:r>
-        <w:t xml:space="preserve"> each entry</w:t>
+        <w:t xml:space="preserve"> </w:t>
+      </w:r>
+      <w:r>
+        <w:t xml:space="preserve">including evidence list of citations in which </w:t>
+      </w:r>
+      <w:r>
+        <w:t>each entry</w:t>
+      </w:r>
+      <w:r>
+        <w:t xml:space="preserve"> is</w:t>
       </w:r>
       <w:r>
         <w:t xml:space="preserve"> specified as a </w:t>
@@ -1874,7 +2899,7 @@
         <w:rPr>
           <w:rFonts w:ascii="Courier New" w:hAnsi="Courier New" w:cs="Courier New"/>
         </w:rPr>
-        <w:t>evidence</w:t>
+        <w:t>statements</w:t>
       </w:r>
       <w:r>
         <w:rPr>
@@ -1914,6 +2939,7 @@
       </w:r>
     </w:p>
     <w:sectPr>
+      <w:footerReference w:type="default" r:id="rId8"/>
       <w:pgSz w:w="12240" w:h="15840"/>
       <w:pgMar w:top="1440" w:right="1440" w:bottom="1440" w:left="1440" w:header="708" w:footer="708" w:gutter="0"/>
       <w:cols w:space="708"/>
@@ -1946,6 +2972,91 @@
     </w:p>
   </w:endnote>
 </w:endnotes>
+</file>
+
+<file path=word/footer1.xml><?xml version="1.0" encoding="utf-8"?>
+<w:ftr xmlns:wpc="http://schemas.microsoft.com/office/word/2010/wordprocessingCanvas" xmlns:cx="http://schemas.microsoft.com/office/drawing/2014/chartex" xmlns:cx1="http://schemas.microsoft.com/office/drawing/2015/9/8/chartex" xmlns:cx2="http://schemas.microsoft.com/office/drawing/2015/10/21/chartex" xmlns:cx3="http://schemas.microsoft.com/office/drawing/2016/5/9/chartex" xmlns:cx4="http://schemas.microsoft.com/office/drawing/2016/5/10/chartex" xmlns:cx5="http://schemas.microsoft.com/office/drawing/2016/5/11/chartex" xmlns:cx6="http://schemas.microsoft.com/office/drawing/2016/5/12/chartex" xmlns:cx7="http://schemas.microsoft.com/office/drawing/2016/5/13/chartex" xmlns:cx8="http://schemas.microsoft.com/office/drawing/2016/5/14/chartex" xmlns:mc="http://schemas.openxmlformats.org/markup-compatibility/2006" xmlns:aink="http://schemas.microsoft.com/office/drawing/2016/ink" xmlns:am3d="http://schemas.microsoft.com/office/drawing/2017/model3d" xmlns:o="urn:schemas-microsoft-com:office:office" xmlns:r="http://schemas.openxmlformats.org/officeDocument/2006/relationships" xmlns:m="http://schemas.openxmlformats.org/officeDocument/2006/math" xmlns:v="urn:schemas-microsoft-com:vml" xmlns:wp14="http://schemas.microsoft.com/office/word/2010/wordprocessingDrawing" xmlns:wp="http://schemas.openxmlformats.org/drawingml/2006/wordprocessingDrawing" xmlns:w10="urn:schemas-microsoft-com:office:word" xmlns:w="http://schemas.openxmlformats.org/wordprocessingml/2006/main" xmlns:w14="http://schemas.microsoft.com/office/word/2010/wordml" xmlns:w15="http://schemas.microsoft.com/office/word/2012/wordml" xmlns:w16cid="http://schemas.microsoft.com/office/word/2016/wordml/cid" xmlns:w16se="http://schemas.microsoft.com/office/word/2015/wordml/symex" xmlns:wpg="http://schemas.microsoft.com/office/word/2010/wordprocessingGroup" xmlns:wpi="http://schemas.microsoft.com/office/word/2010/wordprocessingInk" xmlns:wne="http://schemas.microsoft.com/office/word/2006/wordml" xmlns:wps="http://schemas.microsoft.com/office/word/2010/wordprocessingShape" mc:Ignorable="w14 w15 w16se w16cid wp14">
+  <w:sdt>
+    <w:sdtPr>
+      <w:id w:val="-1459566042"/>
+      <w:docPartObj>
+        <w:docPartGallery w:val="Page Numbers (Bottom of Page)"/>
+        <w:docPartUnique/>
+      </w:docPartObj>
+    </w:sdtPr>
+    <w:sdtEndPr>
+      <w:rPr>
+        <w:color w:val="7F7F7F" w:themeColor="background1" w:themeShade="7F"/>
+        <w:spacing w:val="60"/>
+      </w:rPr>
+    </w:sdtEndPr>
+    <w:sdtContent>
+      <w:p>
+        <w:pPr>
+          <w:pStyle w:val="Footer"/>
+          <w:pBdr>
+            <w:top w:val="single" w:sz="4" w:space="1" w:color="D9D9D9" w:themeColor="background1" w:themeShade="D9"/>
+          </w:pBdr>
+          <w:jc w:val="right"/>
+        </w:pPr>
+        <w:r>
+          <w:fldChar w:fldCharType="begin"/>
+        </w:r>
+        <w:r>
+          <w:instrText xml:space="preserve"> PAGE   \* MERGEFORMAT </w:instrText>
+        </w:r>
+        <w:r>
+          <w:fldChar w:fldCharType="separate"/>
+        </w:r>
+        <w:r>
+          <w:rPr>
+            <w:noProof/>
+          </w:rPr>
+          <w:t>2</w:t>
+        </w:r>
+        <w:r>
+          <w:rPr>
+            <w:noProof/>
+          </w:rPr>
+          <w:fldChar w:fldCharType="end"/>
+        </w:r>
+        <w:r>
+          <w:t xml:space="preserve"> | </w:t>
+        </w:r>
+        <w:r>
+          <w:rPr>
+            <w:color w:val="7F7F7F" w:themeColor="background1" w:themeShade="7F"/>
+            <w:spacing w:val="60"/>
+          </w:rPr>
+          <w:t>Page</w:t>
+        </w:r>
+      </w:p>
+    </w:sdtContent>
+  </w:sdt>
+  <w:p>
+    <w:pPr>
+      <w:pStyle w:val="Footer"/>
+    </w:pPr>
+    <w:r>
+      <w:fldChar w:fldCharType="begin"/>
+    </w:r>
+    <w:r>
+      <w:instrText xml:space="preserve"> DATE \@ "d MMMM yyyy" </w:instrText>
+    </w:r>
+    <w:r>
+      <w:fldChar w:fldCharType="separate"/>
+    </w:r>
+    <w:r>
+      <w:rPr>
+        <w:noProof/>
+      </w:rPr>
+      <w:t>10 September 2018</w:t>
+    </w:r>
+    <w:r>
+      <w:fldChar w:fldCharType="end"/>
+    </w:r>
+  </w:p>
+</w:ftr>
 </file>
 
 <file path=word/footnotes.xml><?xml version="1.0" encoding="utf-8"?>
@@ -3256,6 +4367,50 @@
     <w:basedOn w:val="DefaultParagraphFont"/>
     <w:rsid w:val="00905042"/>
   </w:style>
+  <w:style w:type="paragraph" w:styleId="Header">
+    <w:name w:val="header"/>
+    <w:basedOn w:val="Normal"/>
+    <w:link w:val="HeaderChar"/>
+    <w:uiPriority w:val="99"/>
+    <w:unhideWhenUsed/>
+    <w:rsid w:val="008338FA"/>
+    <w:pPr>
+      <w:tabs>
+        <w:tab w:val="center" w:pos="4680"/>
+        <w:tab w:val="right" w:pos="9360"/>
+      </w:tabs>
+      <w:spacing w:after="0" w:line="240" w:lineRule="auto"/>
+    </w:pPr>
+  </w:style>
+  <w:style w:type="character" w:customStyle="1" w:styleId="HeaderChar">
+    <w:name w:val="Header Char"/>
+    <w:basedOn w:val="DefaultParagraphFont"/>
+    <w:link w:val="Header"/>
+    <w:uiPriority w:val="99"/>
+    <w:rsid w:val="008338FA"/>
+  </w:style>
+  <w:style w:type="paragraph" w:styleId="Footer">
+    <w:name w:val="footer"/>
+    <w:basedOn w:val="Normal"/>
+    <w:link w:val="FooterChar"/>
+    <w:uiPriority w:val="99"/>
+    <w:unhideWhenUsed/>
+    <w:rsid w:val="008338FA"/>
+    <w:pPr>
+      <w:tabs>
+        <w:tab w:val="center" w:pos="4680"/>
+        <w:tab w:val="right" w:pos="9360"/>
+      </w:tabs>
+      <w:spacing w:after="0" w:line="240" w:lineRule="auto"/>
+    </w:pPr>
+  </w:style>
+  <w:style w:type="character" w:customStyle="1" w:styleId="FooterChar">
+    <w:name w:val="Footer Char"/>
+    <w:basedOn w:val="DefaultParagraphFont"/>
+    <w:link w:val="Footer"/>
+    <w:uiPriority w:val="99"/>
+    <w:rsid w:val="008338FA"/>
+  </w:style>
 </w:styles>
 </file>
 
@@ -3549,7 +4704,7 @@
 </file>
 
 <file path=customXml/itemProps1.xml><?xml version="1.0" encoding="utf-8"?>
-<ds:datastoreItem xmlns:ds="http://schemas.openxmlformats.org/officeDocument/2006/customXml" ds:itemID="{A3AF0AC0-D3F8-47F7-B478-E6AEB4B916DE}">
+<ds:datastoreItem xmlns:ds="http://schemas.openxmlformats.org/officeDocument/2006/customXml" ds:itemID="{3A2CE9A8-2379-4367-8105-E8D18DF73D28}">
   <ds:schemaRefs>
     <ds:schemaRef ds:uri="http://schemas.openxmlformats.org/officeDocument/2006/bibliography"/>
   </ds:schemaRefs>

</xml_diff>